<commit_message>
Added files to .gitgnore, updated documentation: Added required core features, and project structure.
</commit_message>
<xml_diff>
--- a/Project Progress Documentation.docx
+++ b/Project Progress Documentation.docx
@@ -3,7 +3,184 @@
 <w:document xmlns:wpc="http://schemas.microsoft.com/office/word/2010/wordprocessingCanvas" xmlns:cx="http://schemas.microsoft.com/office/drawing/2014/chartex" xmlns:cx1="http://schemas.microsoft.com/office/drawing/2015/9/8/chartex" xmlns:cx2="http://schemas.microsoft.com/office/drawing/2015/10/21/chartex" xmlns:cx3="http://schemas.microsoft.com/office/drawing/2016/5/9/chartex" xmlns:cx4="http://schemas.microsoft.com/office/drawing/2016/5/10/chartex" xmlns:cx5="http://schemas.microsoft.com/office/drawing/2016/5/11/chartex" xmlns:cx6="http://schemas.microsoft.com/office/drawing/2016/5/12/chartex" xmlns:cx7="http://schemas.microsoft.com/office/drawing/2016/5/13/chartex" xmlns:cx8="http://schemas.microsoft.com/office/drawing/2016/5/14/chartex" xmlns:mc="http://schemas.openxmlformats.org/markup-compatibility/2006" xmlns:aink="http://schemas.microsoft.com/office/drawing/2016/ink" xmlns:am3d="http://schemas.microsoft.com/office/drawing/2017/model3d" xmlns:o="urn:schemas-microsoft-com:office:office" xmlns:r="http://schemas.openxmlformats.org/officeDocument/2006/relationships" xmlns:m="http://schemas.openxmlformats.org/officeDocument/2006/math" xmlns:v="urn:schemas-microsoft-com:vml" xmlns:wp14="http://schemas.microsoft.com/office/word/2010/wordprocessingDrawing" xmlns:wp="http://schemas.openxmlformats.org/drawingml/2006/wordprocessingDrawing" xmlns:w10="urn:schemas-microsoft-com:office:word" xmlns:w="http://schemas.openxmlformats.org/wordprocessingml/2006/main" xmlns:w14="http://schemas.microsoft.com/office/word/2010/wordml" xmlns:w15="http://schemas.microsoft.com/office/word/2012/wordml" xmlns:w16cid="http://schemas.microsoft.com/office/word/2016/wordml/cid" xmlns:w16se="http://schemas.microsoft.com/office/word/2015/wordml/symex" xmlns:wpg="http://schemas.microsoft.com/office/word/2010/wordprocessingGroup" xmlns:wpi="http://schemas.microsoft.com/office/word/2010/wordprocessingInk" xmlns:wne="http://schemas.microsoft.com/office/word/2006/wordml" xmlns:wps="http://schemas.microsoft.com/office/word/2010/wordprocessingShape" mc:Ignorable="w14 w15 w16se w16cid wp14">
   <w:body>
     <w:p>
+      <w:pPr>
+        <w:jc w:val="center"/>
+      </w:pPr>
+      <w:r>
+        <w:t>Course Management System</w:t>
+      </w:r>
+    </w:p>
+    <w:p>
+      <w:r>
+        <w:t>Core features:</w:t>
+      </w:r>
+    </w:p>
+    <w:p>
+      <w:pPr>
+        <w:pStyle w:val="ListParagraph"/>
+        <w:numPr>
+          <w:ilvl w:val="0"/>
+          <w:numId w:val="2"/>
+        </w:numPr>
+      </w:pPr>
+      <w:r>
+        <w:t>Course Management (add, edit, delete courses)</w:t>
+      </w:r>
+    </w:p>
+    <w:p>
+      <w:pPr>
+        <w:pStyle w:val="ListParagraph"/>
+        <w:numPr>
+          <w:ilvl w:val="0"/>
+          <w:numId w:val="2"/>
+        </w:numPr>
+      </w:pPr>
+      <w:r>
+        <w:t>Student Management (enrollment, records, grades)</w:t>
+      </w:r>
+    </w:p>
+    <w:p>
+      <w:pPr>
+        <w:pStyle w:val="ListParagraph"/>
+        <w:numPr>
+          <w:ilvl w:val="0"/>
+          <w:numId w:val="2"/>
+        </w:numPr>
+      </w:pPr>
+      <w:r>
+        <w:t>Faculty Management (assignments, course loads)</w:t>
+      </w:r>
+    </w:p>
+    <w:p>
+      <w:pPr>
+        <w:pStyle w:val="ListParagraph"/>
+        <w:numPr>
+          <w:ilvl w:val="0"/>
+          <w:numId w:val="2"/>
+        </w:numPr>
+      </w:pPr>
+      <w:r>
+        <w:t>Basic Authentication System</w:t>
+      </w:r>
+    </w:p>
+    <w:p>
+      <w:pPr>
+        <w:pStyle w:val="ListParagraph"/>
+        <w:numPr>
+          <w:ilvl w:val="0"/>
+          <w:numId w:val="2"/>
+        </w:numPr>
+      </w:pPr>
+      <w:r>
+        <w:t>Grade Recording and Computation</w:t>
+      </w:r>
+    </w:p>
+    <w:p>
+      <w:pPr>
+        <w:pStyle w:val="ListParagraph"/>
+        <w:numPr>
+          <w:ilvl w:val="0"/>
+          <w:numId w:val="2"/>
+        </w:numPr>
+      </w:pPr>
+      <w:r>
+        <w:t>Reporting System (grades, class lists, faculty loads)</w:t>
+      </w:r>
+    </w:p>
+    <w:p/>
+    <w:p>
+      <w:r>
+        <w:t>Project Structure</w:t>
+      </w:r>
+    </w:p>
+    <w:p>
+      <w:r>
+        <w:drawing>
+          <wp:inline distT="0" distB="0" distL="0" distR="0" wp14:anchorId="25413089" wp14:editId="49A4424B">
+            <wp:extent cx="4405316" cy="5006340"/>
+            <wp:effectExtent l="0" t="0" r="0" b="3810"/>
+            <wp:docPr id="29" name="Picture 29"/>
+            <wp:cNvGraphicFramePr>
+              <a:graphicFrameLocks xmlns:a="http://schemas.openxmlformats.org/drawingml/2006/main" noChangeAspect="1"/>
+            </wp:cNvGraphicFramePr>
+            <a:graphic xmlns:a="http://schemas.openxmlformats.org/drawingml/2006/main">
+              <a:graphicData uri="http://schemas.openxmlformats.org/drawingml/2006/picture">
+                <pic:pic xmlns:pic="http://schemas.openxmlformats.org/drawingml/2006/picture">
+                  <pic:nvPicPr>
+                    <pic:cNvPr id="1" name=""/>
+                    <pic:cNvPicPr/>
+                  </pic:nvPicPr>
+                  <pic:blipFill>
+                    <a:blip r:embed="rId5"/>
+                    <a:stretch>
+                      <a:fillRect/>
+                    </a:stretch>
+                  </pic:blipFill>
+                  <pic:spPr>
+                    <a:xfrm>
+                      <a:off x="0" y="0"/>
+                      <a:ext cx="4417057" cy="5019683"/>
+                    </a:xfrm>
+                    <a:prstGeom prst="rect">
+                      <a:avLst/>
+                    </a:prstGeom>
+                  </pic:spPr>
+                </pic:pic>
+              </a:graphicData>
+            </a:graphic>
+          </wp:inline>
+        </w:drawing>
+      </w:r>
+    </w:p>
+    <w:p>
+      <w:r>
+        <w:lastRenderedPageBreak/>
+        <w:drawing>
+          <wp:inline distT="0" distB="0" distL="0" distR="0" wp14:anchorId="72226B43" wp14:editId="1E6614B8">
+            <wp:extent cx="4433094" cy="5010912"/>
+            <wp:effectExtent l="0" t="0" r="5715" b="0"/>
+            <wp:docPr id="50" name="Picture 50"/>
+            <wp:cNvGraphicFramePr>
+              <a:graphicFrameLocks xmlns:a="http://schemas.openxmlformats.org/drawingml/2006/main" noChangeAspect="1"/>
+            </wp:cNvGraphicFramePr>
+            <a:graphic xmlns:a="http://schemas.openxmlformats.org/drawingml/2006/main">
+              <a:graphicData uri="http://schemas.openxmlformats.org/drawingml/2006/picture">
+                <pic:pic xmlns:pic="http://schemas.openxmlformats.org/drawingml/2006/picture">
+                  <pic:nvPicPr>
+                    <pic:cNvPr id="1" name=""/>
+                    <pic:cNvPicPr/>
+                  </pic:nvPicPr>
+                  <pic:blipFill>
+                    <a:blip r:embed="rId6"/>
+                    <a:stretch>
+                      <a:fillRect/>
+                    </a:stretch>
+                  </pic:blipFill>
+                  <pic:spPr>
+                    <a:xfrm>
+                      <a:off x="0" y="0"/>
+                      <a:ext cx="4433094" cy="5010912"/>
+                    </a:xfrm>
+                    <a:prstGeom prst="rect">
+                      <a:avLst/>
+                    </a:prstGeom>
+                  </pic:spPr>
+                </pic:pic>
+              </a:graphicData>
+            </a:graphic>
+          </wp:inline>
+        </w:drawing>
+      </w:r>
+    </w:p>
+    <w:p/>
+    <w:p>
+      <w:r>
+        <w:t>First commit in the master branch</w:t>
+      </w:r>
       <w:bookmarkStart w:id="0" w:name="_GoBack"/>
+      <w:bookmarkEnd w:id="0"/>
+    </w:p>
+    <w:p>
       <w:r>
         <w:rPr>
           <w:noProof/>
@@ -24,7 +201,7 @@
                     <pic:cNvPicPr/>
                   </pic:nvPicPr>
                   <pic:blipFill>
-                    <a:blip r:embed="rId5"/>
+                    <a:blip r:embed="rId7"/>
                     <a:stretch>
                       <a:fillRect/>
                     </a:stretch>
@@ -50,6 +227,7 @@
         <w:rPr>
           <w:noProof/>
         </w:rPr>
+        <w:lastRenderedPageBreak/>
         <w:drawing>
           <wp:inline distT="0" distB="0" distL="0" distR="0" wp14:anchorId="5BF32082" wp14:editId="57E3C27B">
             <wp:extent cx="5943600" cy="1243330"/>
@@ -66,7 +244,7 @@
                     <pic:cNvPicPr/>
                   </pic:nvPicPr>
                   <pic:blipFill>
-                    <a:blip r:embed="rId6"/>
+                    <a:blip r:embed="rId8"/>
                     <a:stretch>
                       <a:fillRect/>
                     </a:stretch>
@@ -108,7 +286,7 @@
                     <pic:cNvPicPr/>
                   </pic:nvPicPr>
                   <pic:blipFill>
-                    <a:blip r:embed="rId7"/>
+                    <a:blip r:embed="rId9"/>
                     <a:stretch>
                       <a:fillRect/>
                     </a:stretch>
@@ -161,7 +339,7 @@
                     <pic:cNvPicPr/>
                   </pic:nvPicPr>
                   <pic:blipFill>
-                    <a:blip r:embed="rId8"/>
+                    <a:blip r:embed="rId10"/>
                     <a:stretch>
                       <a:fillRect/>
                     </a:stretch>
@@ -184,7 +362,15 @@
     </w:p>
     <w:p>
       <w:r>
-        <w:t>Finished api-request-handlers branch</w:t>
+        <w:t xml:space="preserve">Finished </w:t>
+      </w:r>
+      <w:proofErr w:type="spellStart"/>
+      <w:r>
+        <w:t>api</w:t>
+      </w:r>
+      <w:proofErr w:type="spellEnd"/>
+      <w:r>
+        <w:t>-request-handlers branch</w:t>
       </w:r>
     </w:p>
     <w:p>
@@ -208,7 +394,7 @@
                     <pic:cNvPicPr/>
                   </pic:nvPicPr>
                   <pic:blipFill>
-                    <a:blip r:embed="rId9"/>
+                    <a:blip r:embed="rId11"/>
                     <a:stretch>
                       <a:fillRect/>
                     </a:stretch>
@@ -251,7 +437,7 @@
                     <pic:cNvPicPr/>
                   </pic:nvPicPr>
                   <pic:blipFill>
-                    <a:blip r:embed="rId10"/>
+                    <a:blip r:embed="rId12"/>
                     <a:stretch>
                       <a:fillRect/>
                     </a:stretch>
@@ -304,7 +490,7 @@
                     <pic:cNvPicPr/>
                   </pic:nvPicPr>
                   <pic:blipFill rotWithShape="1">
-                    <a:blip r:embed="rId11"/>
+                    <a:blip r:embed="rId13"/>
                     <a:srcRect b="35240"/>
                     <a:stretch/>
                   </pic:blipFill>
@@ -353,7 +539,7 @@
                     <pic:cNvPicPr/>
                   </pic:nvPicPr>
                   <pic:blipFill>
-                    <a:blip r:embed="rId12"/>
+                    <a:blip r:embed="rId14"/>
                     <a:stretch>
                       <a:fillRect/>
                     </a:stretch>
@@ -401,7 +587,7 @@
                     <pic:cNvPicPr/>
                   </pic:nvPicPr>
                   <pic:blipFill>
-                    <a:blip r:embed="rId13"/>
+                    <a:blip r:embed="rId15"/>
                     <a:stretch>
                       <a:fillRect/>
                     </a:stretch>
@@ -443,7 +629,7 @@
                     <pic:cNvPicPr/>
                   </pic:nvPicPr>
                   <pic:blipFill>
-                    <a:blip r:embed="rId14"/>
+                    <a:blip r:embed="rId16"/>
                     <a:stretch>
                       <a:fillRect/>
                     </a:stretch>
@@ -490,7 +676,7 @@
                     <pic:cNvPicPr/>
                   </pic:nvPicPr>
                   <pic:blipFill>
-                    <a:blip r:embed="rId15"/>
+                    <a:blip r:embed="rId17"/>
                     <a:stretch>
                       <a:fillRect/>
                     </a:stretch>
@@ -532,7 +718,7 @@
                     <pic:cNvPicPr/>
                   </pic:nvPicPr>
                   <pic:blipFill>
-                    <a:blip r:embed="rId16"/>
+                    <a:blip r:embed="rId18"/>
                     <a:stretch>
                       <a:fillRect/>
                     </a:stretch>
@@ -579,7 +765,7 @@
                     <pic:cNvPicPr/>
                   </pic:nvPicPr>
                   <pic:blipFill>
-                    <a:blip r:embed="rId17"/>
+                    <a:blip r:embed="rId19"/>
                     <a:stretch>
                       <a:fillRect/>
                     </a:stretch>
@@ -622,7 +808,7 @@
                     <pic:cNvPicPr/>
                   </pic:nvPicPr>
                   <pic:blipFill>
-                    <a:blip r:embed="rId18"/>
+                    <a:blip r:embed="rId20"/>
                     <a:stretch>
                       <a:fillRect/>
                     </a:stretch>
@@ -645,11 +831,22 @@
     </w:p>
     <w:p>
       <w:r>
-        <w:t>Finished api-custom-middleware branch</w:t>
-      </w:r>
-    </w:p>
-    <w:p>
-      <w:r>
+        <w:t xml:space="preserve">Finished </w:t>
+      </w:r>
+      <w:proofErr w:type="spellStart"/>
+      <w:r>
+        <w:t>api</w:t>
+      </w:r>
+      <w:proofErr w:type="spellEnd"/>
+      <w:r>
+        <w:t>-custom-middleware branch</w:t>
+      </w:r>
+    </w:p>
+    <w:p>
+      <w:r>
+        <w:rPr>
+          <w:noProof/>
+        </w:rPr>
         <w:drawing>
           <wp:inline distT="0" distB="0" distL="0" distR="0" wp14:anchorId="1F4A6609" wp14:editId="482794E8">
             <wp:extent cx="5943600" cy="605790"/>
@@ -666,7 +863,7 @@
                     <pic:cNvPicPr/>
                   </pic:nvPicPr>
                   <pic:blipFill>
-                    <a:blip r:embed="rId19"/>
+                    <a:blip r:embed="rId21"/>
                     <a:stretch>
                       <a:fillRect/>
                     </a:stretch>
@@ -689,6 +886,9 @@
     </w:p>
     <w:p>
       <w:r>
+        <w:rPr>
+          <w:noProof/>
+        </w:rPr>
         <w:drawing>
           <wp:inline distT="0" distB="0" distL="0" distR="0" wp14:anchorId="3289A6B3" wp14:editId="7764D793">
             <wp:extent cx="5943600" cy="1744345"/>
@@ -705,7 +905,7 @@
                     <pic:cNvPicPr/>
                   </pic:nvPicPr>
                   <pic:blipFill>
-                    <a:blip r:embed="rId20"/>
+                    <a:blip r:embed="rId22"/>
                     <a:stretch>
                       <a:fillRect/>
                     </a:stretch>
@@ -728,11 +928,22 @@
     </w:p>
     <w:p>
       <w:r>
-        <w:t>Finished api-routes branch</w:t>
-      </w:r>
-    </w:p>
-    <w:p>
-      <w:r>
+        <w:t xml:space="preserve">Finished </w:t>
+      </w:r>
+      <w:proofErr w:type="spellStart"/>
+      <w:r>
+        <w:t>api</w:t>
+      </w:r>
+      <w:proofErr w:type="spellEnd"/>
+      <w:r>
+        <w:t>-routes branch</w:t>
+      </w:r>
+    </w:p>
+    <w:p>
+      <w:r>
+        <w:rPr>
+          <w:noProof/>
+        </w:rPr>
         <w:drawing>
           <wp:inline distT="0" distB="0" distL="0" distR="0" wp14:anchorId="1A561EAD" wp14:editId="314455D7">
             <wp:extent cx="5943600" cy="765810"/>
@@ -749,7 +960,7 @@
                     <pic:cNvPicPr/>
                   </pic:nvPicPr>
                   <pic:blipFill>
-                    <a:blip r:embed="rId21"/>
+                    <a:blip r:embed="rId23"/>
                     <a:stretch>
                       <a:fillRect/>
                     </a:stretch>
@@ -772,6 +983,9 @@
     </w:p>
     <w:p>
       <w:r>
+        <w:rPr>
+          <w:noProof/>
+        </w:rPr>
         <w:drawing>
           <wp:inline distT="0" distB="0" distL="0" distR="0" wp14:anchorId="5EC962E2" wp14:editId="3F7B626E">
             <wp:extent cx="5943600" cy="2224405"/>
@@ -788,7 +1002,7 @@
                     <pic:cNvPicPr/>
                   </pic:nvPicPr>
                   <pic:blipFill>
-                    <a:blip r:embed="rId22"/>
+                    <a:blip r:embed="rId24"/>
                     <a:stretch>
                       <a:fillRect/>
                     </a:stretch>
@@ -812,11 +1026,22 @@
     <w:p>
       <w:r>
         <w:lastRenderedPageBreak/>
-        <w:t>Finished api-request-validators branch</w:t>
-      </w:r>
-    </w:p>
-    <w:p>
-      <w:r>
+        <w:t xml:space="preserve">Finished </w:t>
+      </w:r>
+      <w:proofErr w:type="spellStart"/>
+      <w:r>
+        <w:t>api</w:t>
+      </w:r>
+      <w:proofErr w:type="spellEnd"/>
+      <w:r>
+        <w:t>-request-validators branch</w:t>
+      </w:r>
+    </w:p>
+    <w:p>
+      <w:r>
+        <w:rPr>
+          <w:noProof/>
+        </w:rPr>
         <w:drawing>
           <wp:inline distT="0" distB="0" distL="0" distR="0" wp14:anchorId="7DD0049A" wp14:editId="5B9C181D">
             <wp:extent cx="5943600" cy="641985"/>
@@ -833,7 +1058,7 @@
                     <pic:cNvPicPr/>
                   </pic:nvPicPr>
                   <pic:blipFill>
-                    <a:blip r:embed="rId23"/>
+                    <a:blip r:embed="rId25"/>
                     <a:stretch>
                       <a:fillRect/>
                     </a:stretch>
@@ -856,6 +1081,9 @@
     </w:p>
     <w:p>
       <w:r>
+        <w:rPr>
+          <w:noProof/>
+        </w:rPr>
         <w:drawing>
           <wp:inline distT="0" distB="0" distL="0" distR="0" wp14:anchorId="568940C5" wp14:editId="48F1CFB6">
             <wp:extent cx="5943600" cy="1724025"/>
@@ -872,7 +1100,7 @@
                     <pic:cNvPicPr/>
                   </pic:nvPicPr>
                   <pic:blipFill>
-                    <a:blip r:embed="rId24"/>
+                    <a:blip r:embed="rId26"/>
                     <a:stretch>
                       <a:fillRect/>
                     </a:stretch>
@@ -900,6 +1128,9 @@
     </w:p>
     <w:p>
       <w:r>
+        <w:rPr>
+          <w:noProof/>
+        </w:rPr>
         <w:drawing>
           <wp:inline distT="0" distB="0" distL="0" distR="0" wp14:anchorId="5C1BA49D" wp14:editId="0A7EC412">
             <wp:extent cx="5943600" cy="691515"/>
@@ -916,7 +1147,7 @@
                     <pic:cNvPicPr/>
                   </pic:nvPicPr>
                   <pic:blipFill>
-                    <a:blip r:embed="rId25"/>
+                    <a:blip r:embed="rId27"/>
                     <a:stretch>
                       <a:fillRect/>
                     </a:stretch>
@@ -939,6 +1170,9 @@
     </w:p>
     <w:p>
       <w:r>
+        <w:rPr>
+          <w:noProof/>
+        </w:rPr>
         <w:drawing>
           <wp:inline distT="0" distB="0" distL="0" distR="0" wp14:anchorId="7FB63F5C" wp14:editId="16C6E77F">
             <wp:extent cx="5943600" cy="1790065"/>
@@ -955,7 +1189,7 @@
                     <pic:cNvPicPr/>
                   </pic:nvPicPr>
                   <pic:blipFill>
-                    <a:blip r:embed="rId26"/>
+                    <a:blip r:embed="rId28"/>
                     <a:stretch>
                       <a:fillRect/>
                     </a:stretch>
@@ -983,6 +1217,9 @@
     </w:p>
     <w:p>
       <w:r>
+        <w:rPr>
+          <w:noProof/>
+        </w:rPr>
         <w:drawing>
           <wp:inline distT="0" distB="0" distL="0" distR="0" wp14:anchorId="22B038BF" wp14:editId="6D82F033">
             <wp:extent cx="5943600" cy="762000"/>
@@ -999,7 +1236,7 @@
                     <pic:cNvPicPr/>
                   </pic:nvPicPr>
                   <pic:blipFill>
-                    <a:blip r:embed="rId27"/>
+                    <a:blip r:embed="rId29"/>
                     <a:stretch>
                       <a:fillRect/>
                     </a:stretch>
@@ -1022,6 +1259,9 @@
     </w:p>
     <w:p>
       <w:r>
+        <w:rPr>
+          <w:noProof/>
+        </w:rPr>
         <w:lastRenderedPageBreak/>
         <w:drawing>
           <wp:inline distT="0" distB="0" distL="0" distR="0" wp14:anchorId="0B08C7E9" wp14:editId="6884A3BF">
@@ -1039,7 +1279,7 @@
                     <pic:cNvPicPr/>
                   </pic:nvPicPr>
                   <pic:blipFill>
-                    <a:blip r:embed="rId28"/>
+                    <a:blip r:embed="rId30"/>
                     <a:stretch>
                       <a:fillRect/>
                     </a:stretch>
@@ -1067,6 +1307,9 @@
     </w:p>
     <w:p>
       <w:r>
+        <w:rPr>
+          <w:noProof/>
+        </w:rPr>
         <w:drawing>
           <wp:inline distT="0" distB="0" distL="0" distR="0" wp14:anchorId="7537EC42" wp14:editId="4CF24F27">
             <wp:extent cx="5943600" cy="676275"/>
@@ -1083,7 +1326,7 @@
                     <pic:cNvPicPr/>
                   </pic:nvPicPr>
                   <pic:blipFill>
-                    <a:blip r:embed="rId29"/>
+                    <a:blip r:embed="rId31"/>
                     <a:stretch>
                       <a:fillRect/>
                     </a:stretch>
@@ -1106,6 +1349,9 @@
     </w:p>
     <w:p>
       <w:r>
+        <w:rPr>
+          <w:noProof/>
+        </w:rPr>
         <w:drawing>
           <wp:inline distT="0" distB="0" distL="0" distR="0" wp14:anchorId="4E547F3A" wp14:editId="0071A93B">
             <wp:extent cx="5943600" cy="1748155"/>
@@ -1122,7 +1368,7 @@
                     <pic:cNvPicPr/>
                   </pic:nvPicPr>
                   <pic:blipFill>
-                    <a:blip r:embed="rId30"/>
+                    <a:blip r:embed="rId32"/>
                     <a:stretch>
                       <a:fillRect/>
                     </a:stretch>
@@ -1150,6 +1396,9 @@
     </w:p>
     <w:p>
       <w:r>
+        <w:rPr>
+          <w:noProof/>
+        </w:rPr>
         <w:lastRenderedPageBreak/>
         <w:drawing>
           <wp:inline distT="0" distB="0" distL="0" distR="0" wp14:anchorId="5B27AC46" wp14:editId="523236F8">
@@ -1167,7 +1416,7 @@
                     <pic:cNvPicPr/>
                   </pic:nvPicPr>
                   <pic:blipFill>
-                    <a:blip r:embed="rId31"/>
+                    <a:blip r:embed="rId33"/>
                     <a:stretch>
                       <a:fillRect/>
                     </a:stretch>
@@ -1190,6 +1439,9 @@
     </w:p>
     <w:p>
       <w:r>
+        <w:rPr>
+          <w:noProof/>
+        </w:rPr>
         <w:drawing>
           <wp:inline distT="0" distB="0" distL="0" distR="0" wp14:anchorId="60431CEE" wp14:editId="7ABC1C66">
             <wp:extent cx="5943600" cy="3001010"/>
@@ -1206,7 +1458,7 @@
                     <pic:cNvPicPr/>
                   </pic:nvPicPr>
                   <pic:blipFill>
-                    <a:blip r:embed="rId32"/>
+                    <a:blip r:embed="rId34"/>
                     <a:stretch>
                       <a:fillRect/>
                     </a:stretch>
@@ -1229,6 +1481,9 @@
     </w:p>
     <w:p>
       <w:r>
+        <w:rPr>
+          <w:noProof/>
+        </w:rPr>
         <w:lastRenderedPageBreak/>
         <w:drawing>
           <wp:inline distT="0" distB="0" distL="0" distR="0" wp14:anchorId="2F4C34DD" wp14:editId="7CFB1868">
@@ -1246,7 +1501,7 @@
                     <pic:cNvPicPr/>
                   </pic:nvPicPr>
                   <pic:blipFill>
-                    <a:blip r:embed="rId33"/>
+                    <a:blip r:embed="rId35"/>
                     <a:stretch>
                       <a:fillRect/>
                     </a:stretch>
@@ -1269,6 +1524,9 @@
     </w:p>
     <w:p>
       <w:r>
+        <w:rPr>
+          <w:noProof/>
+        </w:rPr>
         <w:drawing>
           <wp:inline distT="0" distB="0" distL="0" distR="0" wp14:anchorId="65097468" wp14:editId="317D8EBC">
             <wp:extent cx="5943600" cy="3990109"/>
@@ -1285,7 +1543,7 @@
                     <pic:cNvPicPr/>
                   </pic:nvPicPr>
                   <pic:blipFill rotWithShape="1">
-                    <a:blip r:embed="rId34"/>
+                    <a:blip r:embed="rId36"/>
                     <a:srcRect b="13365"/>
                     <a:stretch/>
                   </pic:blipFill>
@@ -1315,6 +1573,9 @@
     </w:p>
     <w:p>
       <w:r>
+        <w:rPr>
+          <w:noProof/>
+        </w:rPr>
         <w:lastRenderedPageBreak/>
         <w:drawing>
           <wp:inline distT="0" distB="0" distL="0" distR="0" wp14:anchorId="67E9E160" wp14:editId="335FF0A3">
@@ -1332,7 +1593,7 @@
                     <pic:cNvPicPr/>
                   </pic:nvPicPr>
                   <pic:blipFill>
-                    <a:blip r:embed="rId35"/>
+                    <a:blip r:embed="rId37"/>
                     <a:stretch>
                       <a:fillRect/>
                     </a:stretch>
@@ -1363,6 +1624,9 @@
     </w:p>
     <w:p>
       <w:r>
+        <w:rPr>
+          <w:noProof/>
+        </w:rPr>
         <w:drawing>
           <wp:inline distT="0" distB="0" distL="0" distR="0" wp14:anchorId="7BA817C3" wp14:editId="4A7EC25A">
             <wp:extent cx="5943600" cy="440055"/>
@@ -1379,7 +1643,7 @@
                     <pic:cNvPicPr/>
                   </pic:nvPicPr>
                   <pic:blipFill>
-                    <a:blip r:embed="rId36"/>
+                    <a:blip r:embed="rId38"/>
                     <a:stretch>
                       <a:fillRect/>
                     </a:stretch>
@@ -1402,6 +1666,9 @@
     </w:p>
     <w:p>
       <w:r>
+        <w:rPr>
+          <w:noProof/>
+        </w:rPr>
         <w:drawing>
           <wp:inline distT="0" distB="0" distL="0" distR="0" wp14:anchorId="59900784" wp14:editId="5F1CD5AA">
             <wp:extent cx="5943600" cy="1363345"/>
@@ -1418,7 +1685,7 @@
                     <pic:cNvPicPr/>
                   </pic:nvPicPr>
                   <pic:blipFill>
-                    <a:blip r:embed="rId37"/>
+                    <a:blip r:embed="rId39"/>
                     <a:stretch>
                       <a:fillRect/>
                     </a:stretch>
@@ -1446,6 +1713,9 @@
     </w:p>
     <w:p>
       <w:r>
+        <w:rPr>
+          <w:noProof/>
+        </w:rPr>
         <w:drawing>
           <wp:inline distT="0" distB="0" distL="0" distR="0" wp14:anchorId="71DBE154" wp14:editId="55E7FE16">
             <wp:extent cx="5943600" cy="753745"/>
@@ -1462,7 +1732,7 @@
                     <pic:cNvPicPr/>
                   </pic:nvPicPr>
                   <pic:blipFill>
-                    <a:blip r:embed="rId38"/>
+                    <a:blip r:embed="rId40"/>
                     <a:stretch>
                       <a:fillRect/>
                     </a:stretch>
@@ -1485,6 +1755,9 @@
     </w:p>
     <w:p>
       <w:r>
+        <w:rPr>
+          <w:noProof/>
+        </w:rPr>
         <w:drawing>
           <wp:inline distT="0" distB="0" distL="0" distR="0" wp14:anchorId="5FE5D74C" wp14:editId="492771A5">
             <wp:extent cx="5943600" cy="2059305"/>
@@ -1501,7 +1774,7 @@
                     <pic:cNvPicPr/>
                   </pic:nvPicPr>
                   <pic:blipFill>
-                    <a:blip r:embed="rId39"/>
+                    <a:blip r:embed="rId41"/>
                     <a:stretch>
                       <a:fillRect/>
                     </a:stretch>
@@ -1536,9 +1809,19 @@
           <w:numId w:val="1"/>
         </w:numPr>
       </w:pPr>
-      <w:r>
-        <w:t>.env.example</w:t>
-      </w:r>
+      <w:proofErr w:type="gramStart"/>
+      <w:r>
+        <w:t>.</w:t>
+      </w:r>
+      <w:proofErr w:type="spellStart"/>
+      <w:r>
+        <w:t>env</w:t>
+      </w:r>
+      <w:proofErr w:type="gramEnd"/>
+      <w:r>
+        <w:t>.example</w:t>
+      </w:r>
+      <w:proofErr w:type="spellEnd"/>
     </w:p>
     <w:p>
       <w:pPr>
@@ -1548,9 +1831,11 @@
           <w:numId w:val="1"/>
         </w:numPr>
       </w:pPr>
+      <w:proofErr w:type="gramStart"/>
       <w:r>
         <w:t>.eslintrc.js</w:t>
       </w:r>
+      <w:proofErr w:type="gramEnd"/>
     </w:p>
     <w:p>
       <w:pPr>
@@ -1560,9 +1845,13 @@
           <w:numId w:val="1"/>
         </w:numPr>
       </w:pPr>
+      <w:proofErr w:type="spellStart"/>
+      <w:proofErr w:type="gramStart"/>
       <w:r>
         <w:t>packages.json</w:t>
       </w:r>
+      <w:proofErr w:type="spellEnd"/>
+      <w:proofErr w:type="gramEnd"/>
     </w:p>
     <w:p>
       <w:pPr>
@@ -1573,11 +1862,19 @@
         </w:numPr>
       </w:pPr>
       <w:r>
-        <w:t>docker-compose.yml</w:t>
-      </w:r>
-    </w:p>
-    <w:p>
-      <w:r>
+        <w:t>docker-</w:t>
+      </w:r>
+      <w:proofErr w:type="spellStart"/>
+      <w:r>
+        <w:t>compose.yml</w:t>
+      </w:r>
+      <w:proofErr w:type="spellEnd"/>
+    </w:p>
+    <w:p>
+      <w:r>
+        <w:rPr>
+          <w:noProof/>
+        </w:rPr>
         <w:drawing>
           <wp:inline distT="0" distB="0" distL="0" distR="0" wp14:anchorId="115FEEC9" wp14:editId="3414CC46">
             <wp:extent cx="5943600" cy="699135"/>
@@ -1594,7 +1891,7 @@
                     <pic:cNvPicPr/>
                   </pic:nvPicPr>
                   <pic:blipFill>
-                    <a:blip r:embed="rId40"/>
+                    <a:blip r:embed="rId42"/>
                     <a:stretch>
                       <a:fillRect/>
                     </a:stretch>
@@ -1617,6 +1914,9 @@
     </w:p>
     <w:p>
       <w:r>
+        <w:rPr>
+          <w:noProof/>
+        </w:rPr>
         <w:drawing>
           <wp:inline distT="0" distB="0" distL="0" distR="0" wp14:anchorId="7D8E9D3B" wp14:editId="182246B9">
             <wp:extent cx="5943600" cy="3093720"/>
@@ -1633,7 +1933,7 @@
                     <pic:cNvPicPr/>
                   </pic:nvPicPr>
                   <pic:blipFill>
-                    <a:blip r:embed="rId41"/>
+                    <a:blip r:embed="rId43"/>
                     <a:stretch>
                       <a:fillRect/>
                     </a:stretch>
@@ -1661,6 +1961,9 @@
     </w:p>
     <w:p>
       <w:r>
+        <w:rPr>
+          <w:noProof/>
+        </w:rPr>
         <w:drawing>
           <wp:inline distT="0" distB="0" distL="0" distR="0" wp14:anchorId="52022B86" wp14:editId="7BD3E4C8">
             <wp:extent cx="5943600" cy="568325"/>
@@ -1677,7 +1980,7 @@
                     <pic:cNvPicPr/>
                   </pic:nvPicPr>
                   <pic:blipFill>
-                    <a:blip r:embed="rId42"/>
+                    <a:blip r:embed="rId44"/>
                     <a:stretch>
                       <a:fillRect/>
                     </a:stretch>
@@ -1700,6 +2003,9 @@
     </w:p>
     <w:p>
       <w:r>
+        <w:rPr>
+          <w:noProof/>
+        </w:rPr>
         <w:drawing>
           <wp:inline distT="0" distB="0" distL="0" distR="0" wp14:anchorId="2E051B8F" wp14:editId="1E4AA455">
             <wp:extent cx="5943600" cy="1756410"/>
@@ -1716,7 +2022,7 @@
                     <pic:cNvPicPr/>
                   </pic:nvPicPr>
                   <pic:blipFill>
-                    <a:blip r:embed="rId43"/>
+                    <a:blip r:embed="rId45"/>
                     <a:stretch>
                       <a:fillRect/>
                     </a:stretch>
@@ -1744,6 +2050,9 @@
     </w:p>
     <w:p>
       <w:r>
+        <w:rPr>
+          <w:noProof/>
+        </w:rPr>
         <w:lastRenderedPageBreak/>
         <w:drawing>
           <wp:inline distT="0" distB="0" distL="0" distR="0" wp14:anchorId="2BFDD9C8" wp14:editId="367E4E18">
@@ -1761,7 +2070,7 @@
                     <pic:cNvPicPr/>
                   </pic:nvPicPr>
                   <pic:blipFill>
-                    <a:blip r:embed="rId44"/>
+                    <a:blip r:embed="rId46"/>
                     <a:stretch>
                       <a:fillRect/>
                     </a:stretch>
@@ -1784,6 +2093,9 @@
     </w:p>
     <w:p>
       <w:r>
+        <w:rPr>
+          <w:noProof/>
+        </w:rPr>
         <w:drawing>
           <wp:inline distT="0" distB="0" distL="0" distR="0" wp14:anchorId="03FF6AD4" wp14:editId="78B20C05">
             <wp:extent cx="3229426" cy="4134427"/>
@@ -1800,7 +2112,7 @@
                     <pic:cNvPicPr/>
                   </pic:nvPicPr>
                   <pic:blipFill>
-                    <a:blip r:embed="rId45"/>
+                    <a:blip r:embed="rId47"/>
                     <a:stretch>
                       <a:fillRect/>
                     </a:stretch>
@@ -1828,6 +2140,9 @@
     </w:p>
     <w:p>
       <w:r>
+        <w:rPr>
+          <w:noProof/>
+        </w:rPr>
         <w:drawing>
           <wp:inline distT="0" distB="0" distL="0" distR="0" wp14:anchorId="5A94303B" wp14:editId="0ECB5E2F">
             <wp:extent cx="5943600" cy="721995"/>
@@ -1844,7 +2159,7 @@
                     <pic:cNvPicPr/>
                   </pic:nvPicPr>
                   <pic:blipFill>
-                    <a:blip r:embed="rId46"/>
+                    <a:blip r:embed="rId48"/>
                     <a:stretch>
                       <a:fillRect/>
                     </a:stretch>
@@ -1867,6 +2182,9 @@
     </w:p>
     <w:p>
       <w:r>
+        <w:rPr>
+          <w:noProof/>
+        </w:rPr>
         <w:drawing>
           <wp:inline distT="0" distB="0" distL="0" distR="0" wp14:anchorId="59C629DE" wp14:editId="78F5D3D7">
             <wp:extent cx="5943600" cy="1527175"/>
@@ -1883,7 +2201,7 @@
                     <pic:cNvPicPr/>
                   </pic:nvPicPr>
                   <pic:blipFill>
-                    <a:blip r:embed="rId47"/>
+                    <a:blip r:embed="rId49"/>
                     <a:stretch>
                       <a:fillRect/>
                     </a:stretch>
@@ -1913,6 +2231,9 @@
     </w:p>
     <w:p>
       <w:r>
+        <w:rPr>
+          <w:noProof/>
+        </w:rPr>
         <w:drawing>
           <wp:inline distT="0" distB="0" distL="0" distR="0" wp14:anchorId="63A377E1" wp14:editId="5C3BC570">
             <wp:extent cx="5943600" cy="504190"/>
@@ -1929,7 +2250,7 @@
                     <pic:cNvPicPr/>
                   </pic:nvPicPr>
                   <pic:blipFill>
-                    <a:blip r:embed="rId48"/>
+                    <a:blip r:embed="rId50"/>
                     <a:stretch>
                       <a:fillRect/>
                     </a:stretch>
@@ -1952,6 +2273,9 @@
     </w:p>
     <w:p>
       <w:r>
+        <w:rPr>
+          <w:noProof/>
+        </w:rPr>
         <w:drawing>
           <wp:inline distT="0" distB="0" distL="0" distR="0" wp14:anchorId="1B94BE35" wp14:editId="70586D58">
             <wp:extent cx="5943600" cy="3202305"/>
@@ -1968,7 +2292,7 @@
                     <pic:cNvPicPr/>
                   </pic:nvPicPr>
                   <pic:blipFill>
-                    <a:blip r:embed="rId49"/>
+                    <a:blip r:embed="rId51"/>
                     <a:stretch>
                       <a:fillRect/>
                     </a:stretch>
@@ -1991,6 +2315,9 @@
     </w:p>
     <w:p>
       <w:r>
+        <w:rPr>
+          <w:noProof/>
+        </w:rPr>
         <w:lastRenderedPageBreak/>
         <w:drawing>
           <wp:inline distT="0" distB="0" distL="0" distR="0" wp14:anchorId="6F504146" wp14:editId="40C07A59">
@@ -2008,7 +2335,7 @@
                     <pic:cNvPicPr/>
                   </pic:nvPicPr>
                   <pic:blipFill>
-                    <a:blip r:embed="rId50"/>
+                    <a:blip r:embed="rId52"/>
                     <a:stretch>
                       <a:fillRect/>
                     </a:stretch>
@@ -2036,6 +2363,9 @@
     </w:p>
     <w:p>
       <w:r>
+        <w:rPr>
+          <w:noProof/>
+        </w:rPr>
         <w:drawing>
           <wp:inline distT="0" distB="0" distL="0" distR="0" wp14:anchorId="004A94AB" wp14:editId="4A56AA87">
             <wp:extent cx="5943600" cy="863600"/>
@@ -2052,7 +2382,7 @@
                     <pic:cNvPicPr/>
                   </pic:nvPicPr>
                   <pic:blipFill>
-                    <a:blip r:embed="rId51"/>
+                    <a:blip r:embed="rId53"/>
                     <a:stretch>
                       <a:fillRect/>
                     </a:stretch>
@@ -2075,6 +2405,9 @@
     </w:p>
     <w:p>
       <w:r>
+        <w:rPr>
+          <w:noProof/>
+        </w:rPr>
         <w:lastRenderedPageBreak/>
         <w:drawing>
           <wp:inline distT="0" distB="0" distL="0" distR="0" wp14:anchorId="11947EA6" wp14:editId="45C433AE">
@@ -2092,7 +2425,7 @@
                     <pic:cNvPicPr/>
                   </pic:nvPicPr>
                   <pic:blipFill>
-                    <a:blip r:embed="rId52"/>
+                    <a:blip r:embed="rId54"/>
                     <a:stretch>
                       <a:fillRect/>
                     </a:stretch>
@@ -2118,7 +2451,6 @@
       <w:r>
         <w:t>Documentation ends here. The file will now be included into the master branch.</w:t>
       </w:r>
-      <w:bookmarkEnd w:id="0"/>
     </w:p>
     <w:sectPr>
       <w:pgSz w:w="12240" w:h="15840"/>
@@ -2244,8 +2576,123 @@
       </w:rPr>
     </w:lvl>
   </w:abstractNum>
+  <w:abstractNum w:abstractNumId="1" w15:restartNumberingAfterBreak="0">
+    <w:nsid w:val="4BF958DF"/>
+    <w:multiLevelType w:val="hybridMultilevel"/>
+    <w:tmpl w:val="2CCE5D3C"/>
+    <w:lvl w:ilvl="0" w:tplc="6F1AC6C0">
+      <w:numFmt w:val="bullet"/>
+      <w:lvlText w:val=""/>
+      <w:lvlJc w:val="left"/>
+      <w:pPr>
+        <w:ind w:left="720" w:hanging="360"/>
+      </w:pPr>
+      <w:rPr>
+        <w:rFonts w:ascii="Symbol" w:eastAsiaTheme="minorHAnsi" w:hAnsi="Symbol" w:cstheme="minorBidi" w:hint="default"/>
+      </w:rPr>
+    </w:lvl>
+    <w:lvl w:ilvl="1" w:tplc="34090003" w:tentative="1">
+      <w:start w:val="1"/>
+      <w:numFmt w:val="bullet"/>
+      <w:lvlText w:val="o"/>
+      <w:lvlJc w:val="left"/>
+      <w:pPr>
+        <w:ind w:left="1440" w:hanging="360"/>
+      </w:pPr>
+      <w:rPr>
+        <w:rFonts w:ascii="Courier New" w:hAnsi="Courier New" w:cs="Courier New" w:hint="default"/>
+      </w:rPr>
+    </w:lvl>
+    <w:lvl w:ilvl="2" w:tplc="34090005" w:tentative="1">
+      <w:start w:val="1"/>
+      <w:numFmt w:val="bullet"/>
+      <w:lvlText w:val=""/>
+      <w:lvlJc w:val="left"/>
+      <w:pPr>
+        <w:ind w:left="2160" w:hanging="360"/>
+      </w:pPr>
+      <w:rPr>
+        <w:rFonts w:ascii="Wingdings" w:hAnsi="Wingdings" w:hint="default"/>
+      </w:rPr>
+    </w:lvl>
+    <w:lvl w:ilvl="3" w:tplc="34090001" w:tentative="1">
+      <w:start w:val="1"/>
+      <w:numFmt w:val="bullet"/>
+      <w:lvlText w:val=""/>
+      <w:lvlJc w:val="left"/>
+      <w:pPr>
+        <w:ind w:left="2880" w:hanging="360"/>
+      </w:pPr>
+      <w:rPr>
+        <w:rFonts w:ascii="Symbol" w:hAnsi="Symbol" w:hint="default"/>
+      </w:rPr>
+    </w:lvl>
+    <w:lvl w:ilvl="4" w:tplc="34090003" w:tentative="1">
+      <w:start w:val="1"/>
+      <w:numFmt w:val="bullet"/>
+      <w:lvlText w:val="o"/>
+      <w:lvlJc w:val="left"/>
+      <w:pPr>
+        <w:ind w:left="3600" w:hanging="360"/>
+      </w:pPr>
+      <w:rPr>
+        <w:rFonts w:ascii="Courier New" w:hAnsi="Courier New" w:cs="Courier New" w:hint="default"/>
+      </w:rPr>
+    </w:lvl>
+    <w:lvl w:ilvl="5" w:tplc="34090005" w:tentative="1">
+      <w:start w:val="1"/>
+      <w:numFmt w:val="bullet"/>
+      <w:lvlText w:val=""/>
+      <w:lvlJc w:val="left"/>
+      <w:pPr>
+        <w:ind w:left="4320" w:hanging="360"/>
+      </w:pPr>
+      <w:rPr>
+        <w:rFonts w:ascii="Wingdings" w:hAnsi="Wingdings" w:hint="default"/>
+      </w:rPr>
+    </w:lvl>
+    <w:lvl w:ilvl="6" w:tplc="34090001" w:tentative="1">
+      <w:start w:val="1"/>
+      <w:numFmt w:val="bullet"/>
+      <w:lvlText w:val=""/>
+      <w:lvlJc w:val="left"/>
+      <w:pPr>
+        <w:ind w:left="5040" w:hanging="360"/>
+      </w:pPr>
+      <w:rPr>
+        <w:rFonts w:ascii="Symbol" w:hAnsi="Symbol" w:hint="default"/>
+      </w:rPr>
+    </w:lvl>
+    <w:lvl w:ilvl="7" w:tplc="34090003" w:tentative="1">
+      <w:start w:val="1"/>
+      <w:numFmt w:val="bullet"/>
+      <w:lvlText w:val="o"/>
+      <w:lvlJc w:val="left"/>
+      <w:pPr>
+        <w:ind w:left="5760" w:hanging="360"/>
+      </w:pPr>
+      <w:rPr>
+        <w:rFonts w:ascii="Courier New" w:hAnsi="Courier New" w:cs="Courier New" w:hint="default"/>
+      </w:rPr>
+    </w:lvl>
+    <w:lvl w:ilvl="8" w:tplc="34090005" w:tentative="1">
+      <w:start w:val="1"/>
+      <w:numFmt w:val="bullet"/>
+      <w:lvlText w:val=""/>
+      <w:lvlJc w:val="left"/>
+      <w:pPr>
+        <w:ind w:left="6480" w:hanging="360"/>
+      </w:pPr>
+      <w:rPr>
+        <w:rFonts w:ascii="Wingdings" w:hAnsi="Wingdings" w:hint="default"/>
+      </w:rPr>
+    </w:lvl>
+  </w:abstractNum>
   <w:num w:numId="1">
     <w:abstractNumId w:val="0"/>
+  </w:num>
+  <w:num w:numId="2">
+    <w:abstractNumId w:val="1"/>
   </w:num>
 </w:numbering>
 </file>

</xml_diff>